<commit_message>
python experiment 4 final
</commit_message>
<xml_diff>
--- a/Python/实验报告/实验4/实验4报告-李昕萌-2021222001.docx
+++ b/Python/实验报告/实验4/实验4报告-李昕萌-2021222001.docx
@@ -26,25 +26,7 @@
           <w:b/>
           <w:sz w:val="44"/>
         </w:rPr>
-        <w:t xml:space="preserve">深 </w:t>
-      </w:r>
-      <w:proofErr w:type="gramStart"/>
-      <w:r>
-        <w:rPr>
-          <w:rFonts w:ascii="宋体" w:hint="eastAsia"/>
-          <w:b/>
-          <w:sz w:val="44"/>
-        </w:rPr>
-        <w:t>圳</w:t>
-      </w:r>
-      <w:proofErr w:type="gramEnd"/>
-      <w:r>
-        <w:rPr>
-          <w:rFonts w:ascii="宋体" w:hint="eastAsia"/>
-          <w:b/>
-          <w:sz w:val="44"/>
-        </w:rPr>
-        <w:t xml:space="preserve"> 大 学 实 验 报 告</w:t>
+        <w:t>深 圳 大 学 实 验 报 告</w:t>
       </w:r>
     </w:p>
     <w:p>
@@ -2525,21 +2507,7 @@
               <w:rPr>
                 <w:sz w:val="24"/>
               </w:rPr>
-              <w:t>(b) Write a function that multiplies (</w:t>
-            </w:r>
-            <w:proofErr w:type="gramStart"/>
-            <w:r>
-              <w:rPr>
-                <w:sz w:val="24"/>
-              </w:rPr>
-              <w:t>i.e.</w:t>
-            </w:r>
-            <w:proofErr w:type="gramEnd"/>
-            <w:r>
-              <w:rPr>
-                <w:sz w:val="24"/>
-              </w:rPr>
-              <w:t xml:space="preserve"> inner product) two (dense) vectors</w:t>
+              <w:t>(b) Write a function that multiplies (i.e. inner product) two (dense) vectors</w:t>
             </w:r>
           </w:p>
           <w:p>
@@ -2626,23 +2594,7 @@
                 <w:rFonts w:hint="eastAsia"/>
                 <w:szCs w:val="21"/>
               </w:rPr>
-              <w:t>先将两列表重复维</w:t>
-            </w:r>
-            <w:proofErr w:type="gramStart"/>
-            <w:r>
-              <w:rPr>
-                <w:rFonts w:hint="eastAsia"/>
-                <w:szCs w:val="21"/>
-              </w:rPr>
-              <w:t>度部分</w:t>
-            </w:r>
-            <w:proofErr w:type="gramEnd"/>
-            <w:r>
-              <w:rPr>
-                <w:rFonts w:hint="eastAsia"/>
-                <w:szCs w:val="21"/>
-              </w:rPr>
-              <w:t>通过</w:t>
+              <w:t>先将两列表重复维度部分通过</w:t>
             </w:r>
             <w:r>
               <w:rPr>
@@ -2687,6 +2639,7 @@
             </w:pPr>
             <w:r>
               <w:rPr>
+                <w:noProof/>
                 <w:szCs w:val="21"/>
               </w:rPr>
               <w:lastRenderedPageBreak/>
@@ -2730,12 +2683,12 @@
           <w:p>
             <w:pPr>
               <w:rPr>
-                <w:rFonts w:hint="eastAsia"/>
-                <w:szCs w:val="21"/>
-              </w:rPr>
-            </w:pPr>
-            <w:r>
-              <w:rPr>
+                <w:szCs w:val="21"/>
+              </w:rPr>
+            </w:pPr>
+            <w:r>
+              <w:rPr>
+                <w:noProof/>
                 <w:szCs w:val="21"/>
               </w:rPr>
               <w:drawing>
@@ -2797,6 +2750,7 @@
             </w:pPr>
             <w:r>
               <w:rPr>
+                <w:noProof/>
                 <w:szCs w:val="21"/>
               </w:rPr>
               <w:drawing>
@@ -2839,7 +2793,6 @@
           <w:p>
             <w:pPr>
               <w:rPr>
-                <w:rFonts w:hint="eastAsia"/>
                 <w:szCs w:val="21"/>
               </w:rPr>
             </w:pPr>
@@ -2922,6 +2875,7 @@
             </w:pPr>
             <w:r>
               <w:rPr>
+                <w:noProof/>
                 <w:szCs w:val="21"/>
               </w:rPr>
               <w:drawing>
@@ -2964,12 +2918,12 @@
           <w:p>
             <w:pPr>
               <w:rPr>
-                <w:rFonts w:hint="eastAsia"/>
-                <w:szCs w:val="21"/>
-              </w:rPr>
-            </w:pPr>
-            <w:r>
-              <w:rPr>
+                <w:szCs w:val="21"/>
+              </w:rPr>
+            </w:pPr>
+            <w:r>
+              <w:rPr>
+                <w:noProof/>
                 <w:szCs w:val="21"/>
               </w:rPr>
               <w:drawing>
@@ -3318,6 +3272,7 @@
             </w:pPr>
             <w:r>
               <w:rPr>
+                <w:noProof/>
                 <w:szCs w:val="21"/>
               </w:rPr>
               <w:drawing>
@@ -3360,12 +3315,12 @@
           <w:p>
             <w:pPr>
               <w:rPr>
-                <w:rFonts w:hint="eastAsia"/>
-                <w:szCs w:val="21"/>
-              </w:rPr>
-            </w:pPr>
-            <w:r>
-              <w:rPr>
+                <w:szCs w:val="21"/>
+              </w:rPr>
+            </w:pPr>
+            <w:r>
+              <w:rPr>
+                <w:noProof/>
                 <w:szCs w:val="21"/>
               </w:rPr>
               <w:drawing>
@@ -3427,6 +3382,7 @@
             </w:pPr>
             <w:r>
               <w:rPr>
+                <w:noProof/>
                 <w:szCs w:val="21"/>
               </w:rPr>
               <w:drawing>
@@ -3557,6 +3513,7 @@
             </w:pPr>
             <w:r>
               <w:rPr>
+                <w:noProof/>
                 <w:szCs w:val="21"/>
               </w:rPr>
               <w:lastRenderedPageBreak/>
@@ -3620,12 +3577,12 @@
                 <w:tab w:val="left" w:pos="1190"/>
               </w:tabs>
               <w:rPr>
-                <w:rFonts w:hint="eastAsia"/>
-                <w:szCs w:val="21"/>
-              </w:rPr>
-            </w:pPr>
-            <w:r>
-              <w:rPr>
+                <w:szCs w:val="21"/>
+              </w:rPr>
+            </w:pPr>
+            <w:r>
+              <w:rPr>
+                <w:noProof/>
                 <w:szCs w:val="21"/>
               </w:rPr>
               <w:drawing>
@@ -3675,11 +3632,360 @@
           <w:p>
             <w:pPr>
               <w:rPr>
-                <w:szCs w:val="21"/>
-              </w:rPr>
-            </w:pPr>
+                <w:rFonts w:hint="eastAsia"/>
+                <w:szCs w:val="21"/>
+              </w:rPr>
+            </w:pPr>
+            <w:r>
+              <w:rPr>
+                <w:rFonts w:hint="eastAsia"/>
+                <w:szCs w:val="21"/>
+              </w:rPr>
+              <w:t>(</w:t>
+            </w:r>
+            <w:r>
+              <w:rPr>
+                <w:szCs w:val="21"/>
+              </w:rPr>
+              <w:t>e)</w:t>
+            </w:r>
+            <w:r>
+              <w:rPr>
+                <w:rFonts w:hint="eastAsia"/>
+                <w:szCs w:val="21"/>
+              </w:rPr>
+              <w:t>由题意，紧凑向量与稀疏向量相加时，非零项占多数，因此采取列表的形式输出。在编程中，先将用列表表示的向量一一赋值给</w:t>
+            </w:r>
+            <w:r>
+              <w:rPr>
+                <w:rFonts w:hint="eastAsia"/>
+                <w:szCs w:val="21"/>
+              </w:rPr>
+              <w:t>outcome</w:t>
+            </w:r>
+            <w:r>
+              <w:rPr>
+                <w:rFonts w:hint="eastAsia"/>
+                <w:szCs w:val="21"/>
+              </w:rPr>
+              <w:t>存储，然后判断字典表示的向量的维度：如果比前者高，则在前者基础上补</w:t>
+            </w:r>
+            <w:r>
+              <w:rPr>
+                <w:rFonts w:hint="eastAsia"/>
+                <w:szCs w:val="21"/>
+              </w:rPr>
+              <w:t>0</w:t>
+            </w:r>
+            <w:r>
+              <w:rPr>
+                <w:rFonts w:hint="eastAsia"/>
+                <w:szCs w:val="21"/>
+              </w:rPr>
+              <w:t>，然后赋相应的值，否则直接在前者基础上加上相应的值，最后返回结果。编写代码如下</w:t>
+            </w:r>
+          </w:p>
+          <w:p>
+            <w:pPr>
+              <w:rPr>
+                <w:szCs w:val="21"/>
+              </w:rPr>
+            </w:pPr>
+            <w:r>
+              <w:rPr>
+                <w:szCs w:val="21"/>
+              </w:rPr>
+              <w:drawing>
+                <wp:inline distT="0" distB="0" distL="0" distR="0" wp14:anchorId="3A500D4C" wp14:editId="2C1AE0F2">
+                  <wp:extent cx="5082540" cy="2942590"/>
+                  <wp:effectExtent l="0" t="0" r="3810" b="0"/>
+                  <wp:docPr id="14" name="图片 14"/>
+                  <wp:cNvGraphicFramePr>
+                    <a:graphicFrameLocks xmlns:a="http://schemas.openxmlformats.org/drawingml/2006/main" noChangeAspect="1"/>
+                  </wp:cNvGraphicFramePr>
+                  <a:graphic xmlns:a="http://schemas.openxmlformats.org/drawingml/2006/main">
+                    <a:graphicData uri="http://schemas.openxmlformats.org/drawingml/2006/picture">
+                      <pic:pic xmlns:pic="http://schemas.openxmlformats.org/drawingml/2006/picture">
+                        <pic:nvPicPr>
+                          <pic:cNvPr id="1" name=""/>
+                          <pic:cNvPicPr/>
+                        </pic:nvPicPr>
+                        <pic:blipFill>
+                          <a:blip r:embed="rId32"/>
+                          <a:stretch>
+                            <a:fillRect/>
+                          </a:stretch>
+                        </pic:blipFill>
+                        <pic:spPr>
+                          <a:xfrm>
+                            <a:off x="0" y="0"/>
+                            <a:ext cx="5082540" cy="2942590"/>
+                          </a:xfrm>
+                          <a:prstGeom prst="rect">
+                            <a:avLst/>
+                          </a:prstGeom>
+                        </pic:spPr>
+                      </pic:pic>
+                    </a:graphicData>
+                  </a:graphic>
+                </wp:inline>
+              </w:drawing>
+            </w:r>
+          </w:p>
+          <w:p>
+            <w:pPr>
+              <w:rPr>
+                <w:rFonts w:hint="eastAsia"/>
+                <w:szCs w:val="21"/>
+              </w:rPr>
+            </w:pPr>
+            <w:r>
+              <w:rPr>
+                <w:szCs w:val="21"/>
+              </w:rPr>
+              <w:drawing>
+                <wp:inline distT="0" distB="0" distL="0" distR="0" wp14:anchorId="220E94E0" wp14:editId="350D479E">
+                  <wp:extent cx="4095750" cy="829411"/>
+                  <wp:effectExtent l="0" t="0" r="0" b="8890"/>
+                  <wp:docPr id="19" name="图片 19"/>
+                  <wp:cNvGraphicFramePr>
+                    <a:graphicFrameLocks xmlns:a="http://schemas.openxmlformats.org/drawingml/2006/main" noChangeAspect="1"/>
+                  </wp:cNvGraphicFramePr>
+                  <a:graphic xmlns:a="http://schemas.openxmlformats.org/drawingml/2006/main">
+                    <a:graphicData uri="http://schemas.openxmlformats.org/drawingml/2006/picture">
+                      <pic:pic xmlns:pic="http://schemas.openxmlformats.org/drawingml/2006/picture">
+                        <pic:nvPicPr>
+                          <pic:cNvPr id="1" name=""/>
+                          <pic:cNvPicPr/>
+                        </pic:nvPicPr>
+                        <pic:blipFill>
+                          <a:blip r:embed="rId33"/>
+                          <a:stretch>
+                            <a:fillRect/>
+                          </a:stretch>
+                        </pic:blipFill>
+                        <pic:spPr>
+                          <a:xfrm>
+                            <a:off x="0" y="0"/>
+                            <a:ext cx="4118379" cy="833994"/>
+                          </a:xfrm>
+                          <a:prstGeom prst="rect">
+                            <a:avLst/>
+                          </a:prstGeom>
+                        </pic:spPr>
+                      </pic:pic>
+                    </a:graphicData>
+                  </a:graphic>
+                </wp:inline>
+              </w:drawing>
+            </w:r>
+          </w:p>
+          <w:p>
+            <w:pPr>
+              <w:rPr>
+                <w:szCs w:val="21"/>
+              </w:rPr>
+            </w:pPr>
+            <w:r>
+              <w:rPr>
+                <w:rFonts w:hint="eastAsia"/>
+                <w:szCs w:val="21"/>
+              </w:rPr>
+              <w:lastRenderedPageBreak/>
+              <w:t>输出结果如下</w:t>
+            </w:r>
+          </w:p>
+          <w:p>
+            <w:pPr>
+              <w:rPr>
+                <w:rFonts w:hint="eastAsia"/>
+                <w:szCs w:val="21"/>
+              </w:rPr>
+            </w:pPr>
+            <w:r>
+              <w:rPr>
+                <w:szCs w:val="21"/>
+              </w:rPr>
+              <w:drawing>
+                <wp:inline distT="0" distB="0" distL="0" distR="0" wp14:anchorId="20496263" wp14:editId="3A50386C">
+                  <wp:extent cx="2800741" cy="943107"/>
+                  <wp:effectExtent l="0" t="0" r="0" b="9525"/>
+                  <wp:docPr id="20" name="图片 20"/>
+                  <wp:cNvGraphicFramePr>
+                    <a:graphicFrameLocks xmlns:a="http://schemas.openxmlformats.org/drawingml/2006/main" noChangeAspect="1"/>
+                  </wp:cNvGraphicFramePr>
+                  <a:graphic xmlns:a="http://schemas.openxmlformats.org/drawingml/2006/main">
+                    <a:graphicData uri="http://schemas.openxmlformats.org/drawingml/2006/picture">
+                      <pic:pic xmlns:pic="http://schemas.openxmlformats.org/drawingml/2006/picture">
+                        <pic:nvPicPr>
+                          <pic:cNvPr id="1" name=""/>
+                          <pic:cNvPicPr/>
+                        </pic:nvPicPr>
+                        <pic:blipFill>
+                          <a:blip r:embed="rId34"/>
+                          <a:stretch>
+                            <a:fillRect/>
+                          </a:stretch>
+                        </pic:blipFill>
+                        <pic:spPr>
+                          <a:xfrm>
+                            <a:off x="0" y="0"/>
+                            <a:ext cx="2800741" cy="943107"/>
+                          </a:xfrm>
+                          <a:prstGeom prst="rect">
+                            <a:avLst/>
+                          </a:prstGeom>
+                        </pic:spPr>
+                      </pic:pic>
+                    </a:graphicData>
+                  </a:graphic>
+                </wp:inline>
+              </w:drawing>
+            </w:r>
           </w:p>
           <w:p/>
+          <w:p>
+            <w:r>
+              <w:rPr>
+                <w:rFonts w:hint="eastAsia"/>
+              </w:rPr>
+              <w:t>（</w:t>
+            </w:r>
+            <w:r>
+              <w:rPr>
+                <w:rFonts w:hint="eastAsia"/>
+              </w:rPr>
+              <w:t>f</w:t>
+            </w:r>
+            <w:r>
+              <w:rPr>
+                <w:rFonts w:hint="eastAsia"/>
+              </w:rPr>
+              <w:t>）由题意，紧凑向量与稀疏向量相乘时，零项占多数，因此结果采用字典表示法。先编写</w:t>
+            </w:r>
+            <w:r>
+              <w:rPr>
+                <w:rFonts w:hint="eastAsia"/>
+              </w:rPr>
+              <w:t>list</w:t>
+            </w:r>
+            <w:r>
+              <w:t>_to_dict()</w:t>
+            </w:r>
+            <w:r>
+              <w:rPr>
+                <w:rFonts w:hint="eastAsia"/>
+              </w:rPr>
+              <w:t>函数，实现列表表示法向字典表示法的转换，然后调用先前编写的稀疏向量相乘函数</w:t>
+            </w:r>
+            <w:r>
+              <w:rPr>
+                <w:rFonts w:hint="eastAsia"/>
+              </w:rPr>
+              <w:t>m</w:t>
+            </w:r>
+            <w:r>
+              <w:t>ul_sparse()</w:t>
+            </w:r>
+            <w:r>
+              <w:rPr>
+                <w:rFonts w:hint="eastAsia"/>
+              </w:rPr>
+              <w:t>，从而实现紧凑向量与稀疏向量相乘。编写代码如下</w:t>
+            </w:r>
+          </w:p>
+          <w:p>
+            <w:r>
+              <w:drawing>
+                <wp:inline distT="0" distB="0" distL="0" distR="0" wp14:anchorId="7202C06E" wp14:editId="2F5FC790">
+                  <wp:extent cx="4852383" cy="5810250"/>
+                  <wp:effectExtent l="0" t="0" r="5715" b="0"/>
+                  <wp:docPr id="25" name="图片 25"/>
+                  <wp:cNvGraphicFramePr>
+                    <a:graphicFrameLocks xmlns:a="http://schemas.openxmlformats.org/drawingml/2006/main" noChangeAspect="1"/>
+                  </wp:cNvGraphicFramePr>
+                  <a:graphic xmlns:a="http://schemas.openxmlformats.org/drawingml/2006/main">
+                    <a:graphicData uri="http://schemas.openxmlformats.org/drawingml/2006/picture">
+                      <pic:pic xmlns:pic="http://schemas.openxmlformats.org/drawingml/2006/picture">
+                        <pic:nvPicPr>
+                          <pic:cNvPr id="1" name=""/>
+                          <pic:cNvPicPr/>
+                        </pic:nvPicPr>
+                        <pic:blipFill>
+                          <a:blip r:embed="rId35"/>
+                          <a:stretch>
+                            <a:fillRect/>
+                          </a:stretch>
+                        </pic:blipFill>
+                        <pic:spPr>
+                          <a:xfrm>
+                            <a:off x="0" y="0"/>
+                            <a:ext cx="4854379" cy="5812640"/>
+                          </a:xfrm>
+                          <a:prstGeom prst="rect">
+                            <a:avLst/>
+                          </a:prstGeom>
+                        </pic:spPr>
+                      </pic:pic>
+                    </a:graphicData>
+                  </a:graphic>
+                </wp:inline>
+              </w:drawing>
+            </w:r>
+          </w:p>
+          <w:p>
+            <w:r>
+              <w:rPr>
+                <w:rFonts w:hint="eastAsia"/>
+              </w:rPr>
+              <w:t>输出结果如下</w:t>
+            </w:r>
+          </w:p>
+          <w:p>
+            <w:pPr>
+              <w:rPr>
+                <w:rFonts w:hint="eastAsia"/>
+              </w:rPr>
+            </w:pPr>
+            <w:r>
+              <w:lastRenderedPageBreak/>
+              <w:drawing>
+                <wp:inline distT="0" distB="0" distL="0" distR="0" wp14:anchorId="52BC2A8A" wp14:editId="0179BC49">
+                  <wp:extent cx="2476500" cy="923294"/>
+                  <wp:effectExtent l="0" t="0" r="0" b="0"/>
+                  <wp:docPr id="26" name="图片 26"/>
+                  <wp:cNvGraphicFramePr>
+                    <a:graphicFrameLocks xmlns:a="http://schemas.openxmlformats.org/drawingml/2006/main" noChangeAspect="1"/>
+                  </wp:cNvGraphicFramePr>
+                  <a:graphic xmlns:a="http://schemas.openxmlformats.org/drawingml/2006/main">
+                    <a:graphicData uri="http://schemas.openxmlformats.org/drawingml/2006/picture">
+                      <pic:pic xmlns:pic="http://schemas.openxmlformats.org/drawingml/2006/picture">
+                        <pic:nvPicPr>
+                          <pic:cNvPr id="1" name=""/>
+                          <pic:cNvPicPr/>
+                        </pic:nvPicPr>
+                        <pic:blipFill>
+                          <a:blip r:embed="rId36"/>
+                          <a:stretch>
+                            <a:fillRect/>
+                          </a:stretch>
+                        </pic:blipFill>
+                        <pic:spPr>
+                          <a:xfrm>
+                            <a:off x="0" y="0"/>
+                            <a:ext cx="2479963" cy="924585"/>
+                          </a:xfrm>
+                          <a:prstGeom prst="rect">
+                            <a:avLst/>
+                          </a:prstGeom>
+                        </pic:spPr>
+                      </pic:pic>
+                    </a:graphicData>
+                  </a:graphic>
+                </wp:inline>
+              </w:drawing>
+            </w:r>
+          </w:p>
         </w:tc>
       </w:tr>
       <w:tr>
@@ -3950,7 +4256,6 @@
                 <w:color w:val="333333"/>
                 <w:shd w:val="clear" w:color="auto" w:fill="FFFFFF"/>
               </w:rPr>
-              <w:lastRenderedPageBreak/>
               <w:t>□</w:t>
             </w:r>
             <w:r>
@@ -4103,7 +4408,7 @@
     </w:tbl>
     <w:p/>
     <w:sectPr>
-      <w:footerReference w:type="default" r:id="rId32"/>
+      <w:footerReference w:type="default" r:id="rId37"/>
       <w:pgSz w:w="11907" w:h="16840"/>
       <w:pgMar w:top="1440" w:right="1797" w:bottom="1440" w:left="1797" w:header="851" w:footer="992" w:gutter="0"/>
       <w:cols w:space="720"/>

</xml_diff>